<commit_message>
Table 0 bug fix
</commit_message>
<xml_diff>
--- a/DocFormatter/HSM Doc 005 - Verification, Review & Evaluation v5.docx
+++ b/DocFormatter/HSM Doc 005 - Verification, Review & Evaluation v5.docx
@@ -386,7 +386,7 @@
               <w:bottom w:color="FFFFFF" w:sz="10" w:val="single"/>
             </w:tcBorders>
             <w:tcBorders>
-              <w:bottom w:sz="10" w:val="single" w:color="FFFFFF"/>
+              <w:bottom w:color="FFFFFF" w:sz="10" w:val="single"/>
             </w:tcBorders>
             <w:noWrap/>
           </w:tcPr>
@@ -443,7 +443,7 @@
               <w:bottom w:color="FFFFFF" w:sz="10" w:val="single"/>
             </w:tcBorders>
             <w:tcBorders>
-              <w:bottom w:sz="10" w:val="single" w:color="FFFFFF"/>
+              <w:bottom w:color="FFFFFF" w:sz="10" w:val="single"/>
             </w:tcBorders>
             <w:noWrap/>
             <w:hideMark/>
@@ -687,7 +687,7 @@
               <w:bottom w:color="FFFFFF" w:sz="10" w:val="single"/>
             </w:tcBorders>
             <w:tcBorders>
-              <w:bottom w:sz="10" w:val="single" w:color="FFFFFF"/>
+              <w:bottom w:color="FFFFFF" w:sz="10" w:val="single"/>
             </w:tcBorders>
             <w:noWrap/>
             <w:hideMark/>
@@ -1025,7 +1025,7 @@
               <w:bottom w:color="FFFFFF" w:sz="10" w:val="single"/>
             </w:tcBorders>
             <w:tcBorders>
-              <w:bottom w:sz="10" w:val="single" w:color="FFFFFF"/>
+              <w:bottom w:color="FFFFFF" w:sz="10" w:val="single"/>
             </w:tcBorders>
           </w:tcPr>
           <w:p>
@@ -1070,7 +1070,7 @@
               <w:bottom w:color="FFFFFF" w:sz="10" w:val="single"/>
             </w:tcBorders>
             <w:tcBorders>
-              <w:bottom w:sz="10" w:val="single" w:color="FFFFFF"/>
+              <w:bottom w:color="FFFFFF" w:sz="10" w:val="single"/>
             </w:tcBorders>
           </w:tcPr>
           <w:p>
@@ -1115,7 +1115,7 @@
               <w:bottom w:color="FFFFFF" w:sz="10" w:val="single"/>
             </w:tcBorders>
             <w:tcBorders>
-              <w:bottom w:sz="10" w:val="single" w:color="FFFFFF"/>
+              <w:bottom w:color="FFFFFF" w:sz="10" w:val="single"/>
             </w:tcBorders>
           </w:tcPr>
           <w:p>
@@ -1211,7 +1211,7 @@
               <w:bottom w:color="FFFFFF" w:sz="10" w:val="single"/>
             </w:tcBorders>
             <w:tcBorders>
-              <w:bottom w:sz="10" w:val="single" w:color="FFFFFF"/>
+              <w:bottom w:color="FFFFFF" w:sz="10" w:val="single"/>
             </w:tcBorders>
           </w:tcPr>
           <w:p>
@@ -1256,7 +1256,7 @@
               <w:bottom w:color="FFFFFF" w:sz="10" w:val="single"/>
             </w:tcBorders>
             <w:tcBorders>
-              <w:bottom w:sz="10" w:val="single" w:color="FFFFFF"/>
+              <w:bottom w:color="FFFFFF" w:sz="10" w:val="single"/>
             </w:tcBorders>
           </w:tcPr>
           <w:p>
@@ -1317,7 +1317,7 @@
               <w:bottom w:color="FFFFFF" w:sz="10" w:val="single"/>
             </w:tcBorders>
             <w:tcBorders>
-              <w:bottom w:sz="10" w:val="single" w:color="FFFFFF"/>
+              <w:bottom w:color="FFFFFF" w:sz="10" w:val="single"/>
             </w:tcBorders>
           </w:tcPr>
           <w:p>
@@ -1369,7 +1369,7 @@
               <w:bottom w:color="FFFFFF" w:sz="10" w:val="single"/>
             </w:tcBorders>
             <w:tcBorders>
-              <w:bottom w:sz="10" w:val="single" w:color="FFFFFF"/>
+              <w:bottom w:color="FFFFFF" w:sz="10" w:val="single"/>
             </w:tcBorders>
           </w:tcPr>
           <w:p>
@@ -1415,7 +1415,7 @@
               <w:bottom w:color="FFFFFF" w:sz="10" w:val="single"/>
             </w:tcBorders>
             <w:tcBorders>
-              <w:bottom w:sz="10" w:val="single" w:color="FFFFFF"/>
+              <w:bottom w:color="FFFFFF" w:sz="10" w:val="single"/>
             </w:tcBorders>
           </w:tcPr>
           <w:p>
@@ -1460,7 +1460,7 @@
               <w:bottom w:color="FFFFFF" w:sz="10" w:val="single"/>
             </w:tcBorders>
             <w:tcBorders>
-              <w:bottom w:sz="10" w:val="single" w:color="FFFFFF"/>
+              <w:bottom w:color="FFFFFF" w:sz="10" w:val="single"/>
             </w:tcBorders>
           </w:tcPr>
           <w:p>
@@ -1502,7 +1502,7 @@
               <w:bottom w:color="FFFFFF" w:sz="10" w:val="single"/>
             </w:tcBorders>
             <w:tcBorders>
-              <w:bottom w:sz="10" w:val="single" w:color="FFFFFF"/>
+              <w:bottom w:color="FFFFFF" w:sz="10" w:val="single"/>
             </w:tcBorders>
           </w:tcPr>
           <w:p>
@@ -1560,7 +1560,7 @@
               <w:bottom w:color="FFFFFF" w:sz="10" w:val="single"/>
             </w:tcBorders>
             <w:tcBorders>
-              <w:bottom w:sz="10" w:val="single" w:color="FFFFFF"/>
+              <w:bottom w:color="FFFFFF" w:sz="10" w:val="single"/>
             </w:tcBorders>
           </w:tcPr>
           <w:p>
@@ -1617,7 +1617,7 @@
               <w:bottom w:color="FFFFFF" w:sz="10" w:val="single"/>
             </w:tcBorders>
             <w:tcBorders>
-              <w:bottom w:sz="10" w:val="single" w:color="FFFFFF"/>
+              <w:bottom w:color="FFFFFF" w:sz="10" w:val="single"/>
             </w:tcBorders>
           </w:tcPr>
           <w:p>
@@ -1674,7 +1674,7 @@
               <w:bottom w:color="FFFFFF" w:sz="10" w:val="single"/>
             </w:tcBorders>
             <w:tcBorders>
-              <w:bottom w:sz="10" w:val="single" w:color="FFFFFF"/>
+              <w:bottom w:color="FFFFFF" w:sz="10" w:val="single"/>
             </w:tcBorders>
           </w:tcPr>
           <w:p>
@@ -1731,7 +1731,7 @@
               <w:bottom w:color="FFFFFF" w:sz="10" w:val="single"/>
             </w:tcBorders>
             <w:tcBorders>
-              <w:bottom w:sz="10" w:val="single" w:color="FFFFFF"/>
+              <w:bottom w:color="FFFFFF" w:sz="10" w:val="single"/>
             </w:tcBorders>
           </w:tcPr>
           <w:p>
@@ -1788,7 +1788,7 @@
               <w:bottom w:color="FFFFFF" w:sz="10" w:val="single"/>
             </w:tcBorders>
             <w:tcBorders>
-              <w:bottom w:sz="10" w:val="single" w:color="FFFFFF"/>
+              <w:bottom w:color="FFFFFF" w:sz="10" w:val="single"/>
             </w:tcBorders>
           </w:tcPr>
           <w:p>
@@ -1845,7 +1845,7 @@
               <w:bottom w:color="FFFFFF" w:sz="10" w:val="single"/>
             </w:tcBorders>
             <w:tcBorders>
-              <w:bottom w:sz="10" w:val="single" w:color="FFFFFF"/>
+              <w:bottom w:color="FFFFFF" w:sz="10" w:val="single"/>
             </w:tcBorders>
           </w:tcPr>
           <w:p>
@@ -1902,7 +1902,7 @@
               <w:bottom w:color="FFFFFF" w:sz="10" w:val="single"/>
             </w:tcBorders>
             <w:tcBorders>
-              <w:bottom w:sz="10" w:val="single" w:color="FFFFFF"/>
+              <w:bottom w:color="FFFFFF" w:sz="10" w:val="single"/>
             </w:tcBorders>
           </w:tcPr>
           <w:p>
@@ -1959,7 +1959,7 @@
               <w:bottom w:color="FFFFFF" w:sz="10" w:val="single"/>
             </w:tcBorders>
             <w:tcBorders>
-              <w:bottom w:sz="10" w:val="single" w:color="FFFFFF"/>
+              <w:bottom w:color="FFFFFF" w:sz="10" w:val="single"/>
             </w:tcBorders>
           </w:tcPr>
           <w:p>
@@ -2048,7 +2048,7 @@
               <w:bottom w:color="FFFFFF" w:sz="10" w:val="single"/>
             </w:tcBorders>
             <w:tcBorders>
-              <w:bottom w:sz="10" w:val="single" w:color="FFFFFF"/>
+              <w:bottom w:color="FFFFFF" w:sz="10" w:val="single"/>
             </w:tcBorders>
           </w:tcPr>
           <w:p>
@@ -2090,7 +2090,7 @@
               <w:bottom w:color="FFFFFF" w:sz="10" w:val="single"/>
             </w:tcBorders>
             <w:tcBorders>
-              <w:bottom w:sz="10" w:val="single" w:color="FFFFFF"/>
+              <w:bottom w:color="FFFFFF" w:sz="10" w:val="single"/>
             </w:tcBorders>
           </w:tcPr>
           <w:p>
@@ -2147,7 +2147,7 @@
               <w:bottom w:color="FFFFFF" w:sz="10" w:val="single"/>
             </w:tcBorders>
             <w:tcBorders>
-              <w:bottom w:sz="10" w:val="single" w:color="FFFFFF"/>
+              <w:bottom w:color="FFFFFF" w:sz="10" w:val="single"/>
             </w:tcBorders>
           </w:tcPr>
           <w:p>
@@ -2204,7 +2204,7 @@
               <w:bottom w:color="FFFFFF" w:sz="10" w:val="single"/>
             </w:tcBorders>
             <w:tcBorders>
-              <w:bottom w:sz="10" w:val="single" w:color="FFFFFF"/>
+              <w:bottom w:color="FFFFFF" w:sz="10" w:val="single"/>
             </w:tcBorders>
           </w:tcPr>
           <w:p>
@@ -2261,7 +2261,7 @@
               <w:bottom w:color="FFFFFF" w:sz="10" w:val="single"/>
             </w:tcBorders>
             <w:tcBorders>
-              <w:bottom w:sz="10" w:val="single" w:color="FFFFFF"/>
+              <w:bottom w:color="FFFFFF" w:sz="10" w:val="single"/>
             </w:tcBorders>
           </w:tcPr>
           <w:p>
@@ -2319,7 +2319,7 @@
               <w:bottom w:color="FFFFFF" w:sz="10" w:val="single"/>
             </w:tcBorders>
             <w:tcBorders>
-              <w:bottom w:sz="10" w:val="single" w:color="FFFFFF"/>
+              <w:bottom w:color="FFFFFF" w:sz="10" w:val="single"/>
             </w:tcBorders>
           </w:tcPr>
           <w:p>
@@ -2412,7 +2412,7 @@
               <w:bottom w:color="FFFFFF" w:sz="10" w:val="single"/>
             </w:tcBorders>
             <w:tcBorders>
-              <w:bottom w:sz="10" w:val="single" w:color="FFFFFF"/>
+              <w:bottom w:color="FFFFFF" w:sz="10" w:val="single"/>
             </w:tcBorders>
           </w:tcPr>
           <w:p>
@@ -2505,7 +2505,7 @@
               <w:bottom w:color="FFFFFF" w:sz="10" w:val="single"/>
             </w:tcBorders>
             <w:tcBorders>
-              <w:bottom w:sz="10" w:val="single" w:color="FFFFFF"/>
+              <w:bottom w:color="FFFFFF" w:sz="10" w:val="single"/>
             </w:tcBorders>
           </w:tcPr>
           <w:p>
@@ -2562,7 +2562,7 @@
               <w:bottom w:color="FFFFFF" w:sz="10" w:val="single"/>
             </w:tcBorders>
             <w:tcBorders>
-              <w:bottom w:sz="10" w:val="single" w:color="FFFFFF"/>
+              <w:bottom w:color="FFFFFF" w:sz="10" w:val="single"/>
             </w:tcBorders>
           </w:tcPr>
           <w:p>
@@ -2619,7 +2619,7 @@
               <w:bottom w:color="FFFFFF" w:sz="10" w:val="single"/>
             </w:tcBorders>
             <w:tcBorders>
-              <w:bottom w:sz="10" w:val="single" w:color="FFFFFF"/>
+              <w:bottom w:color="FFFFFF" w:sz="10" w:val="single"/>
             </w:tcBorders>
           </w:tcPr>
           <w:p>
@@ -2679,7 +2679,7 @@
               <w:bottom w:color="FFFFFF" w:sz="10" w:val="single"/>
             </w:tcBorders>
             <w:tcBorders>
-              <w:bottom w:sz="10" w:val="single" w:color="FFFFFF"/>
+              <w:bottom w:color="FFFFFF" w:sz="10" w:val="single"/>
             </w:tcBorders>
           </w:tcPr>
           <w:p>
@@ -2793,7 +2793,7 @@
               <w:bottom w:color="FFFFFF" w:sz="10" w:val="single"/>
             </w:tcBorders>
             <w:tcBorders>
-              <w:bottom w:sz="10" w:val="single" w:color="FFFFFF"/>
+              <w:bottom w:color="FFFFFF" w:sz="10" w:val="single"/>
             </w:tcBorders>
           </w:tcPr>
           <w:p>
@@ -2835,7 +2835,7 @@
               <w:bottom w:color="FFFFFF" w:sz="10" w:val="single"/>
             </w:tcBorders>
             <w:tcBorders>
-              <w:bottom w:sz="10" w:val="single" w:color="FFFFFF"/>
+              <w:bottom w:color="FFFFFF" w:sz="10" w:val="single"/>
             </w:tcBorders>
           </w:tcPr>
           <w:p>
@@ -2928,7 +2928,7 @@
               <w:bottom w:color="FFFFFF" w:sz="10" w:val="single"/>
             </w:tcBorders>
             <w:tcBorders>
-              <w:bottom w:sz="10" w:val="single" w:color="FFFFFF"/>
+              <w:bottom w:color="FFFFFF" w:sz="10" w:val="single"/>
             </w:tcBorders>
           </w:tcPr>
           <w:p>
@@ -2985,7 +2985,7 @@
               <w:bottom w:color="FFFFFF" w:sz="10" w:val="single"/>
             </w:tcBorders>
             <w:tcBorders>
-              <w:bottom w:sz="10" w:val="single" w:color="FFFFFF"/>
+              <w:bottom w:color="FFFFFF" w:sz="10" w:val="single"/>
             </w:tcBorders>
           </w:tcPr>
           <w:p>
@@ -3046,7 +3046,7 @@
               <w:bottom w:color="FFFFFF" w:sz="10" w:val="single"/>
             </w:tcBorders>
             <w:tcBorders>
-              <w:bottom w:sz="10" w:val="single" w:color="FFFFFF"/>
+              <w:bottom w:color="FFFFFF" w:sz="10" w:val="single"/>
             </w:tcBorders>
           </w:tcPr>
           <w:p>
@@ -3116,7 +3116,7 @@
               <w:bottom w:color="FFFFFF" w:sz="10" w:val="single"/>
             </w:tcBorders>
             <w:tcBorders>
-              <w:bottom w:sz="10" w:val="single" w:color="FFFFFF"/>
+              <w:bottom w:color="FFFFFF" w:sz="10" w:val="single"/>
             </w:tcBorders>
           </w:tcPr>
           <w:p>
@@ -3158,7 +3158,7 @@
               <w:bottom w:color="FFFFFF" w:sz="10" w:val="single"/>
             </w:tcBorders>
             <w:tcBorders>
-              <w:bottom w:sz="10" w:val="single" w:color="FFFFFF"/>
+              <w:bottom w:color="FFFFFF" w:sz="10" w:val="single"/>
             </w:tcBorders>
           </w:tcPr>
           <w:p>
@@ -3251,7 +3251,7 @@
               <w:bottom w:color="FFFFFF" w:sz="10" w:val="single"/>
             </w:tcBorders>
             <w:tcBorders>
-              <w:bottom w:sz="10" w:val="single" w:color="FFFFFF"/>
+              <w:bottom w:color="FFFFFF" w:sz="10" w:val="single"/>
             </w:tcBorders>
           </w:tcPr>
           <w:p>
@@ -3308,7 +3308,7 @@
               <w:bottom w:color="FFFFFF" w:sz="10" w:val="single"/>
             </w:tcBorders>
             <w:tcBorders>
-              <w:bottom w:sz="10" w:val="single" w:color="FFFFFF"/>
+              <w:bottom w:color="FFFFFF" w:sz="10" w:val="single"/>
             </w:tcBorders>
           </w:tcPr>
           <w:p>
@@ -3383,7 +3383,7 @@
               <w:bottom w:color="FFFFFF" w:sz="10" w:val="single"/>
             </w:tcBorders>
             <w:tcBorders>
-              <w:bottom w:sz="10" w:val="single" w:color="FFFFFF"/>
+              <w:bottom w:color="FFFFFF" w:sz="10" w:val="single"/>
             </w:tcBorders>
           </w:tcPr>
           <w:p>
@@ -3461,7 +3461,7 @@
               <w:bottom w:color="FFFFFF" w:sz="10" w:val="single"/>
             </w:tcBorders>
             <w:tcBorders>
-              <w:bottom w:sz="10" w:val="single" w:color="FFFFFF"/>
+              <w:bottom w:color="FFFFFF" w:sz="10" w:val="single"/>
             </w:tcBorders>
           </w:tcPr>
           <w:p>
@@ -3521,7 +3521,7 @@
               <w:bottom w:color="FFFFFF" w:sz="10" w:val="single"/>
             </w:tcBorders>
             <w:tcBorders>
-              <w:bottom w:sz="10" w:val="single" w:color="FFFFFF"/>
+              <w:bottom w:color="FFFFFF" w:sz="10" w:val="single"/>
             </w:tcBorders>
           </w:tcPr>
           <w:p>
@@ -3582,7 +3582,7 @@
               <w:bottom w:color="FFFFFF" w:sz="10" w:val="single"/>
             </w:tcBorders>
             <w:tcBorders>
-              <w:bottom w:sz="10" w:val="single" w:color="FFFFFF"/>
+              <w:bottom w:color="FFFFFF" w:sz="10" w:val="single"/>
             </w:tcBorders>
           </w:tcPr>
           <w:p>
@@ -3624,7 +3624,7 @@
               <w:bottom w:color="FFFFFF" w:sz="10" w:val="single"/>
             </w:tcBorders>
             <w:tcBorders>
-              <w:bottom w:sz="10" w:val="single" w:color="FFFFFF"/>
+              <w:bottom w:color="FFFFFF" w:sz="10" w:val="single"/>
             </w:tcBorders>
           </w:tcPr>
           <w:p>
@@ -3700,7 +3700,7 @@
               <w:bottom w:color="FFFFFF" w:sz="10" w:val="single"/>
             </w:tcBorders>
             <w:tcBorders>
-              <w:bottom w:sz="10" w:val="single" w:color="FFFFFF"/>
+              <w:bottom w:color="FFFFFF" w:sz="10" w:val="single"/>
             </w:tcBorders>
           </w:tcPr>
           <w:p>
@@ -3757,7 +3757,7 @@
               <w:bottom w:color="FFFFFF" w:sz="10" w:val="single"/>
             </w:tcBorders>
             <w:tcBorders>
-              <w:bottom w:sz="10" w:val="single" w:color="FFFFFF"/>
+              <w:bottom w:color="FFFFFF" w:sz="10" w:val="single"/>
             </w:tcBorders>
           </w:tcPr>
           <w:p>
@@ -3814,7 +3814,7 @@
               <w:bottom w:color="FFFFFF" w:sz="10" w:val="single"/>
             </w:tcBorders>
             <w:tcBorders>
-              <w:bottom w:sz="10" w:val="single" w:color="FFFFFF"/>
+              <w:bottom w:color="FFFFFF" w:sz="10" w:val="single"/>
             </w:tcBorders>
           </w:tcPr>
           <w:p>
@@ -3871,7 +3871,7 @@
               <w:bottom w:color="FFFFFF" w:sz="10" w:val="single"/>
             </w:tcBorders>
             <w:tcBorders>
-              <w:bottom w:sz="10" w:val="single" w:color="FFFFFF"/>
+              <w:bottom w:color="FFFFFF" w:sz="10" w:val="single"/>
             </w:tcBorders>
           </w:tcPr>
           <w:p>
@@ -3928,7 +3928,7 @@
               <w:bottom w:color="FFFFFF" w:sz="10" w:val="single"/>
             </w:tcBorders>
             <w:tcBorders>
-              <w:bottom w:sz="10" w:val="single" w:color="FFFFFF"/>
+              <w:bottom w:color="FFFFFF" w:sz="10" w:val="single"/>
             </w:tcBorders>
           </w:tcPr>
           <w:p>
@@ -3985,7 +3985,7 @@
               <w:bottom w:color="FFFFFF" w:sz="10" w:val="single"/>
             </w:tcBorders>
             <w:tcBorders>
-              <w:bottom w:sz="10" w:val="single" w:color="FFFFFF"/>
+              <w:bottom w:color="FFFFFF" w:sz="10" w:val="single"/>
             </w:tcBorders>
           </w:tcPr>
           <w:p>
@@ -4042,7 +4042,7 @@
               <w:bottom w:color="FFFFFF" w:sz="10" w:val="single"/>
             </w:tcBorders>
             <w:tcBorders>
-              <w:bottom w:sz="10" w:val="single" w:color="FFFFFF"/>
+              <w:bottom w:color="FFFFFF" w:sz="10" w:val="single"/>
             </w:tcBorders>
           </w:tcPr>
           <w:p>
@@ -4099,7 +4099,7 @@
               <w:bottom w:color="FFFFFF" w:sz="10" w:val="single"/>
             </w:tcBorders>
             <w:tcBorders>
-              <w:bottom w:sz="10" w:val="single" w:color="FFFFFF"/>
+              <w:bottom w:color="FFFFFF" w:sz="10" w:val="single"/>
             </w:tcBorders>
           </w:tcPr>
           <w:p>
@@ -4204,7 +4204,7 @@
               <w:bottom w:color="FFFFFF" w:sz="10" w:val="single"/>
             </w:tcBorders>
             <w:tcBorders>
-              <w:bottom w:sz="10" w:val="single" w:color="FFFFFF"/>
+              <w:bottom w:color="FFFFFF" w:sz="10" w:val="single"/>
             </w:tcBorders>
           </w:tcPr>
           <w:p>
@@ -4246,7 +4246,7 @@
               <w:bottom w:color="FFFFFF" w:sz="10" w:val="single"/>
             </w:tcBorders>
             <w:tcBorders>
-              <w:bottom w:sz="10" w:val="single" w:color="FFFFFF"/>
+              <w:bottom w:color="FFFFFF" w:sz="10" w:val="single"/>
             </w:tcBorders>
           </w:tcPr>
           <w:p>
@@ -4303,7 +4303,7 @@
               <w:bottom w:color="FFFFFF" w:sz="10" w:val="single"/>
             </w:tcBorders>
             <w:tcBorders>
-              <w:bottom w:sz="10" w:val="single" w:color="FFFFFF"/>
+              <w:bottom w:color="FFFFFF" w:sz="10" w:val="single"/>
             </w:tcBorders>
           </w:tcPr>
           <w:p>
@@ -4363,7 +4363,7 @@
               <w:bottom w:color="FFFFFF" w:sz="10" w:val="single"/>
             </w:tcBorders>
             <w:tcBorders>
-              <w:bottom w:sz="10" w:val="single" w:color="FFFFFF"/>
+              <w:bottom w:color="FFFFFF" w:sz="10" w:val="single"/>
             </w:tcBorders>
           </w:tcPr>
           <w:p>
@@ -4424,7 +4424,7 @@
               <w:bottom w:color="FFFFFF" w:sz="10" w:val="single"/>
             </w:tcBorders>
             <w:tcBorders>
-              <w:bottom w:sz="10" w:val="single" w:color="FFFFFF"/>
+              <w:bottom w:color="FFFFFF" w:sz="10" w:val="single"/>
             </w:tcBorders>
           </w:tcPr>
           <w:p>
@@ -4475,7 +4475,7 @@
               <w:bottom w:color="FFFFFF" w:sz="10" w:val="single"/>
             </w:tcBorders>
             <w:tcBorders>
-              <w:bottom w:sz="10" w:val="single" w:color="FFFFFF"/>
+              <w:bottom w:color="FFFFFF" w:sz="10" w:val="single"/>
             </w:tcBorders>
           </w:tcPr>
           <w:p>
@@ -7391,7 +7391,7 @@
               <w:bottom w:color="FFFFFF" w:sz="10" w:val="single"/>
             </w:tcBorders>
             <w:tcBorders>
-              <w:bottom w:sz="10" w:val="single" w:color="FFFFFF"/>
+              <w:bottom w:color="FFFFFF" w:sz="10" w:val="single"/>
             </w:tcBorders>
           </w:tcPr>
           <w:p>
@@ -7438,7 +7438,7 @@
               <w:bottom w:color="FFFFFF" w:sz="10" w:val="single"/>
             </w:tcBorders>
             <w:tcBorders>
-              <w:bottom w:sz="10" w:val="single" w:color="FFFFFF"/>
+              <w:bottom w:color="FFFFFF" w:sz="10" w:val="single"/>
             </w:tcBorders>
           </w:tcPr>
           <w:p>
@@ -7484,7 +7484,7 @@
               <w:bottom w:color="FFFFFF" w:sz="10" w:val="single"/>
             </w:tcBorders>
             <w:tcBorders>
-              <w:bottom w:sz="10" w:val="single" w:color="FFFFFF"/>
+              <w:bottom w:color="FFFFFF" w:sz="10" w:val="single"/>
             </w:tcBorders>
           </w:tcPr>
           <w:p>
@@ -7529,7 +7529,7 @@
               <w:bottom w:color="FFFFFF" w:sz="10" w:val="single"/>
             </w:tcBorders>
             <w:tcBorders>
-              <w:bottom w:sz="10" w:val="single" w:color="FFFFFF"/>
+              <w:bottom w:color="FFFFFF" w:sz="10" w:val="single"/>
             </w:tcBorders>
           </w:tcPr>
           <w:p>
@@ -7639,7 +7639,7 @@
               <w:bottom w:color="FFFFFF" w:sz="10" w:val="single"/>
             </w:tcBorders>
             <w:tcBorders>
-              <w:bottom w:sz="10" w:val="single" w:color="FFFFFF"/>
+              <w:bottom w:color="FFFFFF" w:sz="10" w:val="single"/>
             </w:tcBorders>
           </w:tcPr>
           <w:p>
@@ -7685,7 +7685,7 @@
               <w:bottom w:color="FFFFFF" w:sz="10" w:val="single"/>
             </w:tcBorders>
             <w:tcBorders>
-              <w:bottom w:sz="10" w:val="single" w:color="FFFFFF"/>
+              <w:bottom w:color="FFFFFF" w:sz="10" w:val="single"/>
             </w:tcBorders>
           </w:tcPr>
           <w:p>
@@ -7736,7 +7736,7 @@
               <w:bottom w:color="FFFFFF" w:sz="10" w:val="single"/>
             </w:tcBorders>
             <w:tcBorders>
-              <w:bottom w:sz="10" w:val="single" w:color="FFFFFF"/>
+              <w:bottom w:color="FFFFFF" w:sz="10" w:val="single"/>
             </w:tcBorders>
           </w:tcPr>
           <w:p>
@@ -7784,7 +7784,7 @@
               <w:bottom w:color="FFFFFF" w:sz="10" w:val="single"/>
             </w:tcBorders>
             <w:tcBorders>
-              <w:bottom w:sz="10" w:val="single" w:color="FFFFFF"/>
+              <w:bottom w:color="FFFFFF" w:sz="10" w:val="single"/>
             </w:tcBorders>
           </w:tcPr>
           <w:p>
@@ -7865,7 +7865,7 @@
               <w:bottom w:color="FFFFFF" w:sz="10" w:val="single"/>
             </w:tcBorders>
             <w:tcBorders>
-              <w:bottom w:sz="10" w:val="single" w:color="FFFFFF"/>
+              <w:bottom w:color="FFFFFF" w:sz="10" w:val="single"/>
             </w:tcBorders>
           </w:tcPr>
           <w:p>
@@ -7914,7 +7914,7 @@
               <w:bottom w:color="FFFFFF" w:sz="10" w:val="single"/>
             </w:tcBorders>
             <w:tcBorders>
-              <w:bottom w:sz="10" w:val="single" w:color="FFFFFF"/>
+              <w:bottom w:color="FFFFFF" w:sz="10" w:val="single"/>
             </w:tcBorders>
           </w:tcPr>
           <w:p>
@@ -7960,7 +7960,7 @@
               <w:bottom w:color="FFFFFF" w:sz="10" w:val="single"/>
             </w:tcBorders>
             <w:tcBorders>
-              <w:bottom w:sz="10" w:val="single" w:color="FFFFFF"/>
+              <w:bottom w:color="FFFFFF" w:sz="10" w:val="single"/>
             </w:tcBorders>
           </w:tcPr>
           <w:p>
@@ -8006,7 +8006,7 @@
               <w:bottom w:color="FFFFFF" w:sz="10" w:val="single"/>
             </w:tcBorders>
             <w:tcBorders>
-              <w:bottom w:sz="10" w:val="single" w:color="FFFFFF"/>
+              <w:bottom w:color="FFFFFF" w:sz="10" w:val="single"/>
             </w:tcBorders>
           </w:tcPr>
           <w:p>
@@ -8052,7 +8052,7 @@
               <w:bottom w:color="FFFFFF" w:sz="10" w:val="single"/>
             </w:tcBorders>
             <w:tcBorders>
-              <w:bottom w:sz="10" w:val="single" w:color="FFFFFF"/>
+              <w:bottom w:color="FFFFFF" w:sz="10" w:val="single"/>
             </w:tcBorders>
           </w:tcPr>
           <w:p>
@@ -8103,7 +8103,7 @@
               <w:bottom w:color="FFFFFF" w:sz="10" w:val="single"/>
             </w:tcBorders>
             <w:tcBorders>
-              <w:bottom w:sz="10" w:val="single" w:color="FFFFFF"/>
+              <w:bottom w:color="FFFFFF" w:sz="10" w:val="single"/>
             </w:tcBorders>
           </w:tcPr>
           <w:p>
@@ -8180,7 +8180,7 @@
               <w:bottom w:color="FFFFFF" w:sz="10" w:val="single"/>
             </w:tcBorders>
             <w:tcBorders>
-              <w:bottom w:sz="10" w:val="single" w:color="FFFFFF"/>
+              <w:bottom w:color="FFFFFF" w:sz="10" w:val="single"/>
             </w:tcBorders>
           </w:tcPr>
           <w:p>
@@ -8225,7 +8225,7 @@
               <w:bottom w:color="FFFFFF" w:sz="10" w:val="single"/>
             </w:tcBorders>
             <w:tcBorders>
-              <w:bottom w:sz="10" w:val="single" w:color="FFFFFF"/>
+              <w:bottom w:color="FFFFFF" w:sz="10" w:val="single"/>
             </w:tcBorders>
           </w:tcPr>
           <w:p>
@@ -8273,7 +8273,7 @@
               <w:bottom w:color="FFFFFF" w:sz="10" w:val="single"/>
             </w:tcBorders>
             <w:tcBorders>
-              <w:bottom w:sz="10" w:val="single" w:color="FFFFFF"/>
+              <w:bottom w:color="FFFFFF" w:sz="10" w:val="single"/>
             </w:tcBorders>
           </w:tcPr>
           <w:p>
@@ -8323,7 +8323,7 @@
               <w:bottom w:color="FFFFFF" w:sz="10" w:val="single"/>
             </w:tcBorders>
             <w:tcBorders>
-              <w:bottom w:sz="10" w:val="single" w:color="FFFFFF"/>
+              <w:bottom w:color="FFFFFF" w:sz="10" w:val="single"/>
             </w:tcBorders>
           </w:tcPr>
           <w:p>
@@ -8368,7 +8368,7 @@
               <w:bottom w:color="FFFFFF" w:sz="10" w:val="single"/>
             </w:tcBorders>
             <w:tcBorders>
-              <w:bottom w:sz="10" w:val="single" w:color="FFFFFF"/>
+              <w:bottom w:color="FFFFFF" w:sz="10" w:val="single"/>
             </w:tcBorders>
           </w:tcPr>
           <w:p>
@@ -8410,7 +8410,7 @@
               <w:bottom w:color="FFFFFF" w:sz="10" w:val="single"/>
             </w:tcBorders>
             <w:tcBorders>
-              <w:bottom w:sz="10" w:val="single" w:color="FFFFFF"/>
+              <w:bottom w:color="FFFFFF" w:sz="10" w:val="single"/>
             </w:tcBorders>
           </w:tcPr>
           <w:p>
@@ -8544,7 +8544,7 @@
               <w:bottom w:color="FFFFFF" w:sz="10" w:val="single"/>
             </w:tcBorders>
             <w:tcBorders>
-              <w:bottom w:sz="10" w:val="single" w:color="FFFFFF"/>
+              <w:bottom w:color="FFFFFF" w:sz="10" w:val="single"/>
             </w:tcBorders>
           </w:tcPr>
           <w:p>
@@ -8590,7 +8590,7 @@
               <w:bottom w:color="FFFFFF" w:sz="10" w:val="single"/>
             </w:tcBorders>
             <w:tcBorders>
-              <w:bottom w:sz="10" w:val="single" w:color="FFFFFF"/>
+              <w:bottom w:color="FFFFFF" w:sz="10" w:val="single"/>
             </w:tcBorders>
           </w:tcPr>
           <w:p>
@@ -8636,7 +8636,7 @@
               <w:bottom w:color="FFFFFF" w:sz="10" w:val="single"/>
             </w:tcBorders>
             <w:tcBorders>
-              <w:bottom w:sz="10" w:val="single" w:color="FFFFFF"/>
+              <w:bottom w:color="FFFFFF" w:sz="10" w:val="single"/>
             </w:tcBorders>
           </w:tcPr>
           <w:p>
@@ -8682,7 +8682,7 @@
               <w:bottom w:color="FFFFFF" w:sz="10" w:val="single"/>
             </w:tcBorders>
             <w:tcBorders>
-              <w:bottom w:sz="10" w:val="single" w:color="FFFFFF"/>
+              <w:bottom w:color="FFFFFF" w:sz="10" w:val="single"/>
             </w:tcBorders>
           </w:tcPr>
           <w:p>
@@ -8728,7 +8728,7 @@
               <w:bottom w:color="FFFFFF" w:sz="10" w:val="single"/>
             </w:tcBorders>
             <w:tcBorders>
-              <w:bottom w:sz="10" w:val="single" w:color="FFFFFF"/>
+              <w:bottom w:color="FFFFFF" w:sz="10" w:val="single"/>
             </w:tcBorders>
           </w:tcPr>
           <w:p>
@@ -8774,7 +8774,7 @@
               <w:bottom w:color="FFFFFF" w:sz="10" w:val="single"/>
             </w:tcBorders>
             <w:tcBorders>
-              <w:bottom w:sz="10" w:val="single" w:color="FFFFFF"/>
+              <w:bottom w:color="FFFFFF" w:sz="10" w:val="single"/>
             </w:tcBorders>
           </w:tcPr>
           <w:p>
@@ -8820,7 +8820,7 @@
               <w:bottom w:color="FFFFFF" w:sz="10" w:val="single"/>
             </w:tcBorders>
             <w:tcBorders>
-              <w:bottom w:sz="10" w:val="single" w:color="FFFFFF"/>
+              <w:bottom w:color="FFFFFF" w:sz="10" w:val="single"/>
             </w:tcBorders>
           </w:tcPr>
           <w:p>
@@ -8865,7 +8865,7 @@
               <w:bottom w:color="FFFFFF" w:sz="10" w:val="single"/>
             </w:tcBorders>
             <w:tcBorders>
-              <w:bottom w:sz="10" w:val="single" w:color="FFFFFF"/>
+              <w:bottom w:color="FFFFFF" w:sz="10" w:val="single"/>
             </w:tcBorders>
           </w:tcPr>
           <w:p>
@@ -8910,7 +8910,7 @@
               <w:bottom w:color="FFFFFF" w:sz="10" w:val="single"/>
             </w:tcBorders>
             <w:tcBorders>
-              <w:bottom w:sz="10" w:val="single" w:color="FFFFFF"/>
+              <w:bottom w:color="FFFFFF" w:sz="10" w:val="single"/>
             </w:tcBorders>
           </w:tcPr>
           <w:p>
@@ -8957,7 +8957,7 @@
               <w:bottom w:color="FFFFFF" w:sz="10" w:val="single"/>
             </w:tcBorders>
             <w:tcBorders>
-              <w:bottom w:sz="10" w:val="single" w:color="FFFFFF"/>
+              <w:bottom w:color="FFFFFF" w:sz="10" w:val="single"/>
             </w:tcBorders>
           </w:tcPr>
           <w:p>
@@ -9003,7 +9003,7 @@
               <w:bottom w:color="FFFFFF" w:sz="10" w:val="single"/>
             </w:tcBorders>
             <w:tcBorders>
-              <w:bottom w:sz="10" w:val="single" w:color="FFFFFF"/>
+              <w:bottom w:color="FFFFFF" w:sz="10" w:val="single"/>
             </w:tcBorders>
           </w:tcPr>
           <w:p>
@@ -9048,7 +9048,7 @@
               <w:bottom w:color="FFFFFF" w:sz="10" w:val="single"/>
             </w:tcBorders>
             <w:tcBorders>
-              <w:bottom w:sz="10" w:val="single" w:color="FFFFFF"/>
+              <w:bottom w:color="FFFFFF" w:sz="10" w:val="single"/>
             </w:tcBorders>
           </w:tcPr>
           <w:p>
@@ -9131,7 +9131,7 @@
               <w:bottom w:color="FFFFFF" w:sz="10" w:val="single"/>
             </w:tcBorders>
             <w:tcBorders>
-              <w:bottom w:sz="10" w:val="single" w:color="FFFFFF"/>
+              <w:bottom w:color="FFFFFF" w:sz="10" w:val="single"/>
             </w:tcBorders>
           </w:tcPr>
           <w:p>
@@ -9179,7 +9179,7 @@
               <w:bottom w:color="FFFFFF" w:sz="10" w:val="single"/>
             </w:tcBorders>
             <w:tcBorders>
-              <w:bottom w:sz="10" w:val="single" w:color="FFFFFF"/>
+              <w:bottom w:color="FFFFFF" w:sz="10" w:val="single"/>
             </w:tcBorders>
           </w:tcPr>
           <w:p>
@@ -9236,7 +9236,7 @@
               <w:bottom w:color="FFFFFF" w:sz="10" w:val="single"/>
             </w:tcBorders>
             <w:tcBorders>
-              <w:bottom w:sz="10" w:val="single" w:color="FFFFFF"/>
+              <w:bottom w:color="FFFFFF" w:sz="10" w:val="single"/>
             </w:tcBorders>
           </w:tcPr>
           <w:p>
@@ -9293,7 +9293,7 @@
               <w:bottom w:color="FFFFFF" w:sz="10" w:val="single"/>
             </w:tcBorders>
             <w:tcBorders>
-              <w:bottom w:sz="10" w:val="single" w:color="FFFFFF"/>
+              <w:bottom w:color="FFFFFF" w:sz="10" w:val="single"/>
             </w:tcBorders>
           </w:tcPr>
           <w:p>
@@ -9350,7 +9350,7 @@
               <w:bottom w:color="FFFFFF" w:sz="10" w:val="single"/>
             </w:tcBorders>
             <w:tcBorders>
-              <w:bottom w:sz="10" w:val="single" w:color="FFFFFF"/>
+              <w:bottom w:color="FFFFFF" w:sz="10" w:val="single"/>
             </w:tcBorders>
           </w:tcPr>
           <w:p>
@@ -9407,7 +9407,7 @@
               <w:bottom w:color="FFFFFF" w:sz="10" w:val="single"/>
             </w:tcBorders>
             <w:tcBorders>
-              <w:bottom w:sz="10" w:val="single" w:color="FFFFFF"/>
+              <w:bottom w:color="FFFFFF" w:sz="10" w:val="single"/>
             </w:tcBorders>
           </w:tcPr>
           <w:p>
@@ -9465,7 +9465,7 @@
               <w:bottom w:color="FFFFFF" w:sz="10" w:val="single"/>
             </w:tcBorders>
             <w:tcBorders>
-              <w:bottom w:sz="10" w:val="single" w:color="FFFFFF"/>
+              <w:bottom w:color="FFFFFF" w:sz="10" w:val="single"/>
             </w:tcBorders>
           </w:tcPr>
           <w:p>
@@ -9524,7 +9524,7 @@
               <w:bottom w:color="FFFFFF" w:sz="10" w:val="single"/>
             </w:tcBorders>
             <w:tcBorders>
-              <w:bottom w:sz="10" w:val="single" w:color="FFFFFF"/>
+              <w:bottom w:color="FFFFFF" w:sz="10" w:val="single"/>
             </w:tcBorders>
           </w:tcPr>
           <w:p>
@@ -9583,7 +9583,7 @@
               <w:bottom w:color="FFFFFF" w:sz="10" w:val="single"/>
             </w:tcBorders>
             <w:tcBorders>
-              <w:bottom w:sz="10" w:val="single" w:color="FFFFFF"/>
+              <w:bottom w:color="FFFFFF" w:sz="10" w:val="single"/>
             </w:tcBorders>
           </w:tcPr>
           <w:p>
@@ -9642,7 +9642,7 @@
               <w:bottom w:color="FFFFFF" w:sz="10" w:val="single"/>
             </w:tcBorders>
             <w:tcBorders>
-              <w:bottom w:sz="10" w:val="single" w:color="FFFFFF"/>
+              <w:bottom w:color="FFFFFF" w:sz="10" w:val="single"/>
             </w:tcBorders>
           </w:tcPr>
           <w:p>
@@ -9701,7 +9701,7 @@
               <w:bottom w:color="FFFFFF" w:sz="10" w:val="single"/>
             </w:tcBorders>
             <w:tcBorders>
-              <w:bottom w:sz="10" w:val="single" w:color="FFFFFF"/>
+              <w:bottom w:color="FFFFFF" w:sz="10" w:val="single"/>
             </w:tcBorders>
           </w:tcPr>
           <w:p>
@@ -9760,7 +9760,7 @@
               <w:bottom w:color="FFFFFF" w:sz="10" w:val="single"/>
             </w:tcBorders>
             <w:tcBorders>
-              <w:bottom w:sz="10" w:val="single" w:color="FFFFFF"/>
+              <w:bottom w:color="FFFFFF" w:sz="10" w:val="single"/>
             </w:tcBorders>
           </w:tcPr>
           <w:p>
@@ -9819,7 +9819,7 @@
               <w:bottom w:color="FFFFFF" w:sz="10" w:val="single"/>
             </w:tcBorders>
             <w:tcBorders>
-              <w:bottom w:sz="10" w:val="single" w:color="FFFFFF"/>
+              <w:bottom w:color="FFFFFF" w:sz="10" w:val="single"/>
             </w:tcBorders>
           </w:tcPr>
           <w:p>
@@ -9878,7 +9878,7 @@
               <w:bottom w:color="FFFFFF" w:sz="10" w:val="single"/>
             </w:tcBorders>
             <w:tcBorders>
-              <w:bottom w:sz="10" w:val="single" w:color="FFFFFF"/>
+              <w:bottom w:color="FFFFFF" w:sz="10" w:val="single"/>
             </w:tcBorders>
           </w:tcPr>
           <w:p>
@@ -9937,7 +9937,7 @@
               <w:bottom w:color="FFFFFF" w:sz="10" w:val="single"/>
             </w:tcBorders>
             <w:tcBorders>
-              <w:bottom w:sz="10" w:val="single" w:color="FFFFFF"/>
+              <w:bottom w:color="FFFFFF" w:sz="10" w:val="single"/>
             </w:tcBorders>
           </w:tcPr>
           <w:p>
@@ -9996,7 +9996,7 @@
               <w:bottom w:color="FFFFFF" w:sz="10" w:val="single"/>
             </w:tcBorders>
             <w:tcBorders>
-              <w:bottom w:sz="10" w:val="single" w:color="FFFFFF"/>
+              <w:bottom w:color="FFFFFF" w:sz="10" w:val="single"/>
             </w:tcBorders>
           </w:tcPr>
           <w:p>
@@ -10055,7 +10055,7 @@
               <w:bottom w:color="FFFFFF" w:sz="10" w:val="single"/>
             </w:tcBorders>
             <w:tcBorders>
-              <w:bottom w:sz="10" w:val="single" w:color="FFFFFF"/>
+              <w:bottom w:color="FFFFFF" w:sz="10" w:val="single"/>
             </w:tcBorders>
           </w:tcPr>
           <w:p>
@@ -10134,7 +10134,7 @@
               <w:bottom w:color="FFFFFF" w:sz="10" w:val="single"/>
             </w:tcBorders>
             <w:tcBorders>
-              <w:bottom w:sz="10" w:val="single" w:color="FFFFFF"/>
+              <w:bottom w:color="FFFFFF" w:sz="10" w:val="single"/>
             </w:tcBorders>
           </w:tcPr>
           <w:p>
@@ -10193,7 +10193,7 @@
               <w:bottom w:color="FFFFFF" w:sz="10" w:val="single"/>
             </w:tcBorders>
             <w:tcBorders>
-              <w:bottom w:sz="10" w:val="single" w:color="FFFFFF"/>
+              <w:bottom w:color="FFFFFF" w:sz="10" w:val="single"/>
             </w:tcBorders>
           </w:tcPr>
           <w:p>
@@ -10252,7 +10252,7 @@
               <w:bottom w:color="FFFFFF" w:sz="10" w:val="single"/>
             </w:tcBorders>
             <w:tcBorders>
-              <w:bottom w:sz="10" w:val="single" w:color="FFFFFF"/>
+              <w:bottom w:color="FFFFFF" w:sz="10" w:val="single"/>
             </w:tcBorders>
           </w:tcPr>
           <w:p>
@@ -10311,7 +10311,7 @@
               <w:bottom w:color="FFFFFF" w:sz="10" w:val="single"/>
             </w:tcBorders>
             <w:tcBorders>
-              <w:bottom w:sz="10" w:val="single" w:color="FFFFFF"/>
+              <w:bottom w:color="FFFFFF" w:sz="10" w:val="single"/>
             </w:tcBorders>
           </w:tcPr>
           <w:p>
@@ -10370,7 +10370,7 @@
               <w:bottom w:color="FFFFFF" w:sz="10" w:val="single"/>
             </w:tcBorders>
             <w:tcBorders>
-              <w:bottom w:sz="10" w:val="single" w:color="FFFFFF"/>
+              <w:bottom w:color="FFFFFF" w:sz="10" w:val="single"/>
             </w:tcBorders>
           </w:tcPr>
           <w:p>
@@ -10430,7 +10430,7 @@
               <w:bottom w:color="FFFFFF" w:sz="10" w:val="single"/>
             </w:tcBorders>
             <w:tcBorders>
-              <w:bottom w:sz="10" w:val="single" w:color="FFFFFF"/>
+              <w:bottom w:color="FFFFFF" w:sz="10" w:val="single"/>
             </w:tcBorders>
           </w:tcPr>
           <w:p>
@@ -10605,7 +10605,7 @@
               <w:bottom w:color="FFFFFF" w:sz="10" w:val="single"/>
             </w:tcBorders>
             <w:tcBorders>
-              <w:bottom w:sz="10" w:val="single" w:color="FFFFFF"/>
+              <w:bottom w:color="FFFFFF" w:sz="10" w:val="single"/>
             </w:tcBorders>
           </w:tcPr>
           <w:p>
@@ -10651,7 +10651,7 @@
               <w:bottom w:color="FFFFFF" w:sz="10" w:val="single"/>
             </w:tcBorders>
             <w:tcBorders>
-              <w:bottom w:sz="10" w:val="single" w:color="FFFFFF"/>
+              <w:bottom w:color="FFFFFF" w:sz="10" w:val="single"/>
             </w:tcBorders>
           </w:tcPr>
           <w:p>
@@ -10702,7 +10702,7 @@
               <w:bottom w:color="FFFFFF" w:sz="10" w:val="single"/>
             </w:tcBorders>
             <w:tcBorders>
-              <w:bottom w:sz="10" w:val="single" w:color="FFFFFF"/>
+              <w:bottom w:color="FFFFFF" w:sz="10" w:val="single"/>
             </w:tcBorders>
           </w:tcPr>
           <w:p>
@@ -10779,7 +10779,7 @@
               <w:bottom w:color="FFFFFF" w:sz="10" w:val="single"/>
             </w:tcBorders>
             <w:tcBorders>
-              <w:bottom w:sz="10" w:val="single" w:color="FFFFFF"/>
+              <w:bottom w:color="FFFFFF" w:sz="10" w:val="single"/>
             </w:tcBorders>
           </w:tcPr>
           <w:p>
@@ -10826,7 +10826,7 @@
               <w:bottom w:color="FFFFFF" w:sz="10" w:val="single"/>
             </w:tcBorders>
             <w:tcBorders>
-              <w:bottom w:sz="10" w:val="single" w:color="FFFFFF"/>
+              <w:bottom w:color="FFFFFF" w:sz="10" w:val="single"/>
             </w:tcBorders>
           </w:tcPr>
           <w:p>
@@ -10872,7 +10872,7 @@
               <w:bottom w:color="FFFFFF" w:sz="10" w:val="single"/>
             </w:tcBorders>
             <w:tcBorders>
-              <w:bottom w:sz="10" w:val="single" w:color="FFFFFF"/>
+              <w:bottom w:color="FFFFFF" w:sz="10" w:val="single"/>
             </w:tcBorders>
           </w:tcPr>
           <w:p>
@@ -10918,7 +10918,7 @@
               <w:bottom w:color="FFFFFF" w:sz="10" w:val="single"/>
             </w:tcBorders>
             <w:tcBorders>
-              <w:bottom w:sz="10" w:val="single" w:color="FFFFFF"/>
+              <w:bottom w:color="FFFFFF" w:sz="10" w:val="single"/>
             </w:tcBorders>
           </w:tcPr>
           <w:p>
@@ -10964,7 +10964,7 @@
               <w:bottom w:color="FFFFFF" w:sz="10" w:val="single"/>
             </w:tcBorders>
             <w:tcBorders>
-              <w:bottom w:sz="10" w:val="single" w:color="FFFFFF"/>
+              <w:bottom w:color="FFFFFF" w:sz="10" w:val="single"/>
             </w:tcBorders>
           </w:tcPr>
           <w:p>
@@ -11010,7 +11010,7 @@
               <w:bottom w:color="FFFFFF" w:sz="10" w:val="single"/>
             </w:tcBorders>
             <w:tcBorders>
-              <w:bottom w:sz="10" w:val="single" w:color="FFFFFF"/>
+              <w:bottom w:color="FFFFFF" w:sz="10" w:val="single"/>
             </w:tcBorders>
           </w:tcPr>
           <w:p>
@@ -11056,7 +11056,7 @@
               <w:bottom w:color="FFFFFF" w:sz="10" w:val="single"/>
             </w:tcBorders>
             <w:tcBorders>
-              <w:bottom w:sz="10" w:val="single" w:color="FFFFFF"/>
+              <w:bottom w:color="FFFFFF" w:sz="10" w:val="single"/>
             </w:tcBorders>
           </w:tcPr>
           <w:p>
@@ -11102,7 +11102,7 @@
               <w:bottom w:color="FFFFFF" w:sz="10" w:val="single"/>
             </w:tcBorders>
             <w:tcBorders>
-              <w:bottom w:sz="10" w:val="single" w:color="FFFFFF"/>
+              <w:bottom w:color="FFFFFF" w:sz="10" w:val="single"/>
             </w:tcBorders>
           </w:tcPr>
           <w:p>
@@ -11148,7 +11148,7 @@
               <w:bottom w:color="FFFFFF" w:sz="10" w:val="single"/>
             </w:tcBorders>
             <w:tcBorders>
-              <w:bottom w:sz="10" w:val="single" w:color="FFFFFF"/>
+              <w:bottom w:color="FFFFFF" w:sz="10" w:val="single"/>
             </w:tcBorders>
           </w:tcPr>
           <w:p>
@@ -11194,7 +11194,7 @@
               <w:bottom w:color="FFFFFF" w:sz="10" w:val="single"/>
             </w:tcBorders>
             <w:tcBorders>
-              <w:bottom w:sz="10" w:val="single" w:color="FFFFFF"/>
+              <w:bottom w:color="FFFFFF" w:sz="10" w:val="single"/>
             </w:tcBorders>
           </w:tcPr>
           <w:p>
@@ -11239,7 +11239,7 @@
               <w:bottom w:color="FFFFFF" w:sz="10" w:val="single"/>
             </w:tcBorders>
             <w:tcBorders>
-              <w:bottom w:sz="10" w:val="single" w:color="FFFFFF"/>
+              <w:bottom w:color="FFFFFF" w:sz="10" w:val="single"/>
             </w:tcBorders>
           </w:tcPr>
           <w:p>

</xml_diff>